<commit_message>
Update documents in all labs
</commit_message>
<xml_diff>
--- a/Lab 1/Use Case Description.docx
+++ b/Lab 1/Use Case Description.docx
@@ -721,7 +721,7 @@
             <w:pPr>
               <w:numPr>
                 <w:ilvl w:val="0"/>
-                <w:numId w:val="9"/>
+                <w:numId w:val="8"/>
               </w:numPr>
               <w:ind w:left="376" w:hanging="360"/>
               <w:contextualSpacing w:val="0"/>
@@ -738,7 +738,7 @@
             <w:pPr>
               <w:numPr>
                 <w:ilvl w:val="0"/>
-                <w:numId w:val="9"/>
+                <w:numId w:val="8"/>
               </w:numPr>
               <w:ind w:left="376" w:hanging="360"/>
               <w:contextualSpacing w:val="0"/>
@@ -755,7 +755,7 @@
             <w:pPr>
               <w:numPr>
                 <w:ilvl w:val="0"/>
-                <w:numId w:val="9"/>
+                <w:numId w:val="8"/>
               </w:numPr>
               <w:ind w:left="376" w:hanging="360"/>
               <w:contextualSpacing w:val="0"/>
@@ -772,7 +772,7 @@
             <w:pPr>
               <w:numPr>
                 <w:ilvl w:val="0"/>
-                <w:numId w:val="9"/>
+                <w:numId w:val="8"/>
               </w:numPr>
               <w:ind w:left="376" w:hanging="360"/>
               <w:contextualSpacing w:val="0"/>
@@ -786,9 +786,9 @@
               <w:br w:type="textWrapping"/>
               <w:t xml:space="preserve"> - Dengue: Dengue hot spots, severity</w:t>
               <w:br w:type="textWrapping"/>
-              <w:t xml:space="preserve"> - Haze: Hourly PSI level reading by region</w:t>
+              <w:t xml:space="preserve"> - Weather: Hourly PSI level reading by region &amp; Weather Condition</w:t>
               <w:br w:type="textWrapping"/>
-              <w:t xml:space="preserve"> - Terror Attacks: Live updates of reported and suspected terror attacks</w:t>
+              <w:t xml:space="preserve"> - Emergencies: Live updates of reported and suspected Emergencies</w:t>
             </w:r>
           </w:p>
         </w:tc>
@@ -827,34 +827,11 @@
             </w:tcBorders>
             <w:shd w:fill="auto" w:val="clear"/>
           </w:tcPr>
-          <w:p>
-            <w:pPr>
-              <w:contextualSpacing w:val="0"/>
-              <w:rPr/>
-            </w:pPr>
-            <w:r>
-              <w:rPr>
-                <w:b w:val="1"/>
-                <w:rtl w:val="0"/>
-              </w:rPr>
-              <w:t xml:space="preserve">CMS-1.AF-1.S3: </w:t>
-            </w:r>
-            <w:r>
-              <w:rPr>
-                <w:rtl w:val="0"/>
-              </w:rPr>
-              <w:t xml:space="preserve">User clicks on social media links (Facebook/Twitter).</w:t>
-            </w:r>
-          </w:p>
           <w:p>
             <w:pPr>
               <w:keepNext w:val="0"/>
               <w:keepLines w:val="0"/>
               <w:widowControl w:val="1"/>
-              <w:numPr>
-                <w:ilvl w:val="0"/>
-                <w:numId w:val="8"/>
-              </w:numPr>
               <w:pBdr>
                 <w:top w:space="0" w:sz="0" w:val="nil"/>
                 <w:left w:space="0" w:sz="0" w:val="nil"/>
@@ -864,8 +841,8 @@
               </w:pBdr>
               <w:shd w:fill="auto" w:val="clear"/>
               <w:spacing w:after="0" w:before="0" w:line="240" w:lineRule="auto"/>
-              <w:ind w:left="720" w:right="0" w:hanging="360"/>
-              <w:contextualSpacing w:val="1"/>
+              <w:ind w:left="720" w:right="0" w:firstLine="0"/>
+              <w:contextualSpacing w:val="0"/>
               <w:jc w:val="left"/>
               <w:rPr>
                 <w:rFonts w:ascii="Calibri" w:cs="Calibri" w:eastAsia="Calibri" w:hAnsi="Calibri"/>
@@ -883,20 +860,8 @@
             </w:pPr>
             <w:r>
               <w:rPr>
-                <w:rFonts w:ascii="Calibri" w:cs="Calibri" w:eastAsia="Calibri" w:hAnsi="Calibri"/>
-                <w:b w:val="0"/>
-                <w:i w:val="0"/>
-                <w:smallCaps w:val="0"/>
-                <w:strike w:val="0"/>
-                <w:color w:val="000000"/>
-                <w:sz w:val="22"/>
-                <w:szCs w:val="22"/>
-                <w:u w:val="none"/>
-                <w:shd w:fill="auto" w:val="clear"/>
-                <w:vertAlign w:val="baseline"/>
-                <w:rtl w:val="0"/>
-              </w:rPr>
-              <w:t xml:space="preserve">User will be directed to the social media page.</w:t>
+                <w:rtl w:val="0"/>
+              </w:rPr>
             </w:r>
           </w:p>
         </w:tc>
@@ -951,9 +916,9 @@
               <w:rPr>
                 <w:rtl w:val="0"/>
               </w:rPr>
-              <w:t xml:space="preserve">OneMap API has downtime. </w:t>
+              <w:t xml:space="preserve">Weather API has downtime. </w:t>
               <w:br w:type="textWrapping"/>
-              <w:t xml:space="preserve">System Response – Dialog Box appears informing user that OneMap API is facing downtime and the issue is being resolved.</w:t>
+              <w:t xml:space="preserve">System Response – Dialog Box appears informing user that Weather API is facing downtime and the issue is being resolved.</w:t>
             </w:r>
           </w:p>
           <w:p>
@@ -972,9 +937,9 @@
               <w:rPr>
                 <w:rtl w:val="0"/>
               </w:rPr>
-              <w:t xml:space="preserve">Google Map API has downtime. </w:t>
+              <w:t xml:space="preserve">PSI API has downtime. </w:t>
               <w:br w:type="textWrapping"/>
-              <w:t xml:space="preserve">System Response – Dialog Box appears informing user that Google Map API is facing downtime and the issue is being resolved.</w:t>
+              <w:t xml:space="preserve">System Response – Dialog Box appears informing user that PSI API is facing downtime and the issue is being resolved.</w:t>
             </w:r>
           </w:p>
           <w:p>
@@ -993,9 +958,9 @@
               <w:rPr>
                 <w:rtl w:val="0"/>
               </w:rPr>
-              <w:t xml:space="preserve">NEA API has downtime. </w:t>
+              <w:t xml:space="preserve">Weather API has downtime. </w:t>
               <w:br w:type="textWrapping"/>
-              <w:t xml:space="preserve">System Response – Dialog Box appears informing user that NEA API is facing downtime and the issue is being resolved.</w:t>
+              <w:t xml:space="preserve">System Response – Dialog Box appears informing user that Weather API is facing downtime and the issue is being resolved.</w:t>
             </w:r>
           </w:p>
         </w:tc>
@@ -1667,7 +1632,7 @@
               <w:rPr>
                 <w:rtl w:val="0"/>
               </w:rPr>
-              <w:t xml:space="preserve">OneMap API, Google Map API, NEA API</w:t>
+              <w:t xml:space="preserve">Weather API, PSI API, Dengue API</w:t>
             </w:r>
           </w:p>
         </w:tc>
@@ -1984,7 +1949,7 @@
               <w:rPr>
                 <w:rtl w:val="0"/>
               </w:rPr>
-              <w:t xml:space="preserve">The system retrieves data from the APIs.</w:t>
+              <w:t xml:space="preserve">The system retrieves data from the APIs every 30 minutes interval.</w:t>
             </w:r>
           </w:p>
           <w:p>
@@ -2111,9 +2076,9 @@
               <w:rPr>
                 <w:rtl w:val="0"/>
               </w:rPr>
-              <w:t xml:space="preserve">OneMap API has downtime. </w:t>
+              <w:t xml:space="preserve">Weather API has downtime. </w:t>
               <w:br w:type="textWrapping"/>
-              <w:t xml:space="preserve">System Response – Error appears in logs informing that there is no response from OneMap API and update data has failed.</w:t>
+              <w:t xml:space="preserve">System Response – Error appears in logs informing that there is no response from Weather API and update data has failed.</w:t>
             </w:r>
           </w:p>
           <w:p>
@@ -2132,9 +2097,9 @@
               <w:rPr>
                 <w:rtl w:val="0"/>
               </w:rPr>
-              <w:t xml:space="preserve">Google Map API has downtime. </w:t>
+              <w:t xml:space="preserve">PSI API has downtime. </w:t>
               <w:br w:type="textWrapping"/>
-              <w:t xml:space="preserve">System Response – Error appears in logs informing that there is no response from Google Map API and update data has failed.</w:t>
+              <w:t xml:space="preserve">System Response – Error appears in logs informing that there is no response from PSI API and update data has failed.</w:t>
             </w:r>
           </w:p>
           <w:p>
@@ -2157,9 +2122,9 @@
               <w:rPr>
                 <w:rtl w:val="0"/>
               </w:rPr>
-              <w:t xml:space="preserve">NEA API has downtime. </w:t>
+              <w:t xml:space="preserve">Dengue API has downtime. </w:t>
               <w:br w:type="textWrapping"/>
-              <w:t xml:space="preserve">System Response – Error appears in logs informing that there is no response from NEA API and update data has failed.</w:t>
+              <w:t xml:space="preserve">System Response – Error appears in logs informing that there is no response from Dengue API and update data has failed.</w:t>
             </w:r>
           </w:p>
         </w:tc>
@@ -2577,7 +2542,12 @@
               <w:rPr>
                 <w:rtl w:val="0"/>
               </w:rPr>
-              <w:t xml:space="preserve">Update Info</w:t>
+              <w:t xml:space="preserve">Call Center Update</w:t>
+            </w:r>
+            <w:r>
+              <w:rPr>
+                <w:rtl w:val="0"/>
+              </w:rPr>
             </w:r>
           </w:p>
         </w:tc>
@@ -2941,7 +2911,7 @@
             <w:pPr>
               <w:numPr>
                 <w:ilvl w:val="0"/>
-                <w:numId w:val="10"/>
+                <w:numId w:val="9"/>
               </w:numPr>
               <w:ind w:left="391" w:hanging="360"/>
               <w:contextualSpacing w:val="0"/>
@@ -2954,6 +2924,59 @@
               <w:t xml:space="preserve">Call Center personnel is logged in.</w:t>
             </w:r>
           </w:p>
+          <w:p>
+            <w:pPr>
+              <w:numPr>
+                <w:ilvl w:val="0"/>
+                <w:numId w:val="9"/>
+              </w:numPr>
+              <w:ind w:left="391" w:hanging="360"/>
+              <w:contextualSpacing w:val="0"/>
+              <w:rPr/>
+            </w:pPr>
+            <w:r>
+              <w:rPr>
+                <w:rtl w:val="0"/>
+              </w:rPr>
+              <w:t xml:space="preserve">Call Center personnel received call from General Public.</w:t>
+            </w:r>
+          </w:p>
+        </w:tc>
+      </w:tr>
+      <w:tr>
+        <w:tc>
+          <w:tcPr>
+            <w:tcBorders>
+              <w:top w:color="000001" w:space="0" w:sz="4" w:val="single"/>
+              <w:left w:color="000001" w:space="0" w:sz="4" w:val="single"/>
+              <w:bottom w:color="000001" w:space="0" w:sz="4" w:val="single"/>
+              <w:right w:color="000001" w:space="0" w:sz="4" w:val="single"/>
+            </w:tcBorders>
+            <w:shd w:fill="auto" w:val="clear"/>
+          </w:tcPr>
+          <w:p>
+            <w:pPr>
+              <w:contextualSpacing w:val="0"/>
+              <w:rPr/>
+            </w:pPr>
+            <w:r>
+              <w:rPr>
+                <w:rtl w:val="0"/>
+              </w:rPr>
+              <w:t xml:space="preserve">Postconditions</w:t>
+            </w:r>
+          </w:p>
+        </w:tc>
+        <w:tc>
+          <w:tcPr>
+            <w:tcBorders>
+              <w:top w:color="000001" w:space="0" w:sz="4" w:val="single"/>
+              <w:left w:color="000001" w:space="0" w:sz="4" w:val="single"/>
+              <w:bottom w:color="000001" w:space="0" w:sz="4" w:val="single"/>
+              <w:right w:color="000001" w:space="0" w:sz="4" w:val="single"/>
+            </w:tcBorders>
+            <w:shd w:fill="auto" w:val="clear"/>
+          </w:tcPr>
           <w:p>
             <w:pPr>
               <w:numPr>
@@ -2968,67 +2991,14 @@
               <w:rPr>
                 <w:rtl w:val="0"/>
               </w:rPr>
-              <w:t xml:space="preserve">Call Center personnel received call from General Public.</w:t>
-            </w:r>
-          </w:p>
-        </w:tc>
-      </w:tr>
-      <w:tr>
-        <w:tc>
-          <w:tcPr>
-            <w:tcBorders>
-              <w:top w:color="000001" w:space="0" w:sz="4" w:val="single"/>
-              <w:left w:color="000001" w:space="0" w:sz="4" w:val="single"/>
-              <w:bottom w:color="000001" w:space="0" w:sz="4" w:val="single"/>
-              <w:right w:color="000001" w:space="0" w:sz="4" w:val="single"/>
-            </w:tcBorders>
-            <w:shd w:fill="auto" w:val="clear"/>
-          </w:tcPr>
-          <w:p>
-            <w:pPr>
-              <w:contextualSpacing w:val="0"/>
-              <w:rPr/>
-            </w:pPr>
-            <w:r>
-              <w:rPr>
-                <w:rtl w:val="0"/>
-              </w:rPr>
-              <w:t xml:space="preserve">Postconditions</w:t>
-            </w:r>
-          </w:p>
-        </w:tc>
-        <w:tc>
-          <w:tcPr>
-            <w:tcBorders>
-              <w:top w:color="000001" w:space="0" w:sz="4" w:val="single"/>
-              <w:left w:color="000001" w:space="0" w:sz="4" w:val="single"/>
-              <w:bottom w:color="000001" w:space="0" w:sz="4" w:val="single"/>
-              <w:right w:color="000001" w:space="0" w:sz="4" w:val="single"/>
-            </w:tcBorders>
-            <w:shd w:fill="auto" w:val="clear"/>
-          </w:tcPr>
+              <w:t xml:space="preserve">Information from General Public is updated into the database.</w:t>
+            </w:r>
+          </w:p>
           <w:p>
             <w:pPr>
               <w:numPr>
                 <w:ilvl w:val="0"/>
-                <w:numId w:val="11"/>
-              </w:numPr>
-              <w:ind w:left="391" w:hanging="360"/>
-              <w:contextualSpacing w:val="0"/>
-              <w:rPr/>
-            </w:pPr>
-            <w:r>
-              <w:rPr>
-                <w:rtl w:val="0"/>
-              </w:rPr>
-              <w:t xml:space="preserve">Information from General Public is updated into the database.</w:t>
-            </w:r>
-          </w:p>
-          <w:p>
-            <w:pPr>
-              <w:numPr>
-                <w:ilvl w:val="0"/>
-                <w:numId w:val="11"/>
+                <w:numId w:val="10"/>
               </w:numPr>
               <w:ind w:left="391" w:hanging="360"/>
               <w:contextualSpacing w:val="0"/>
@@ -3256,7 +3226,7 @@
               <w:rPr>
                 <w:rtl w:val="0"/>
               </w:rPr>
-              <w:t xml:space="preserve">The operator enters the unit no. into the Building Unit Number textbox.</w:t>
+              <w:t xml:space="preserve">The operator enters the latitude in the latitude textbox.</w:t>
             </w:r>
           </w:p>
           <w:p>
@@ -3273,7 +3243,7 @@
               <w:rPr>
                 <w:rtl w:val="0"/>
               </w:rPr>
-              <w:t xml:space="preserve">The operator selects the type of assistance requested – Emergency Ambulance, Rescue and Evacuation, Fire-Fighting or Gas Leak Control.</w:t>
+              <w:t xml:space="preserve">The operator enters the longitude in the longitude textbox.</w:t>
             </w:r>
           </w:p>
           <w:p>
@@ -3290,7 +3260,24 @@
               <w:rPr>
                 <w:rtl w:val="0"/>
               </w:rPr>
-              <w:t xml:space="preserve">The operator clicks the Update button.</w:t>
+              <w:t xml:space="preserve">The operator selects the type of assistance requested – Emergency Ambulance, Rescue and Evacuation, Fire-Fighting,Gas Leak Control or Terrorist Attack.</w:t>
+            </w:r>
+          </w:p>
+          <w:p>
+            <w:pPr>
+              <w:numPr>
+                <w:ilvl w:val="0"/>
+                <w:numId w:val="1"/>
+              </w:numPr>
+              <w:ind w:left="391" w:hanging="360"/>
+              <w:contextualSpacing w:val="0"/>
+              <w:rPr/>
+            </w:pPr>
+            <w:r>
+              <w:rPr>
+                <w:rtl w:val="0"/>
+              </w:rPr>
+              <w:t xml:space="preserve">The operator clicks the Submit button.</w:t>
             </w:r>
           </w:p>
           <w:p>
@@ -4268,7 +4255,7 @@
               <w:rPr>
                 <w:rtl w:val="0"/>
               </w:rPr>
-              <w:t xml:space="preserve">Receive Dispatch Command</w:t>
+              <w:t xml:space="preserve">Receive Dispatch Command via SMS</w:t>
             </w:r>
           </w:p>
         </w:tc>
@@ -5260,6 +5247,17 @@
       <w:r>
         <w:br w:type="page"/>
       </w:r>
+      <w:r>
+        <w:rPr>
+          <w:rtl w:val="0"/>
+        </w:rPr>
+      </w:r>
+    </w:p>
+    <w:p>
+      <w:pPr>
+        <w:contextualSpacing w:val="0"/>
+        <w:rPr/>
+      </w:pPr>
       <w:r>
         <w:rPr>
           <w:rtl w:val="0"/>
@@ -7508,6 +7506,1109 @@
         <w:rPr/>
       </w:pPr>
       <w:r>
+        <w:br w:type="page"/>
+      </w:r>
+      <w:r>
+        <w:rPr>
+          <w:rtl w:val="0"/>
+        </w:rPr>
+      </w:r>
+    </w:p>
+    <w:p>
+      <w:pPr>
+        <w:contextualSpacing w:val="0"/>
+        <w:rPr/>
+      </w:pPr>
+      <w:r>
+        <w:rPr>
+          <w:rtl w:val="0"/>
+        </w:rPr>
+      </w:r>
+    </w:p>
+    <w:tbl>
+      <w:tblPr>
+        <w:tblStyle w:val="Table13"/>
+        <w:tblW w:w="4691.0" w:type="dxa"/>
+        <w:jc w:val="left"/>
+        <w:tblInd w:w="0.0" w:type="dxa"/>
+        <w:tblBorders>
+          <w:top w:color="000001" w:space="0" w:sz="4" w:val="single"/>
+          <w:left w:color="000001" w:space="0" w:sz="4" w:val="single"/>
+          <w:bottom w:color="000001" w:space="0" w:sz="4" w:val="single"/>
+          <w:right w:color="000001" w:space="0" w:sz="4" w:val="single"/>
+          <w:insideH w:color="000001" w:space="0" w:sz="4" w:val="single"/>
+          <w:insideV w:color="000001" w:space="0" w:sz="4" w:val="single"/>
+        </w:tblBorders>
+        <w:tblLayout w:type="fixed"/>
+        <w:tblLook w:val="0400"/>
+      </w:tblPr>
+      <w:tblGrid>
+        <w:gridCol w:w="1603"/>
+        <w:gridCol w:w="992"/>
+        <w:gridCol w:w="1875"/>
+        <w:gridCol w:w="221"/>
+        <w:tblGridChange w:id="0">
+          <w:tblGrid>
+            <w:gridCol w:w="1603"/>
+            <w:gridCol w:w="992"/>
+            <w:gridCol w:w="1875"/>
+            <w:gridCol w:w="221"/>
+          </w:tblGrid>
+        </w:tblGridChange>
+      </w:tblGrid>
+      <w:tr>
+        <w:tc>
+          <w:tcPr>
+            <w:tcBorders>
+              <w:top w:color="000001" w:space="0" w:sz="4" w:val="single"/>
+              <w:left w:color="000001" w:space="0" w:sz="4" w:val="single"/>
+              <w:bottom w:color="000001" w:space="0" w:sz="4" w:val="single"/>
+              <w:right w:color="000001" w:space="0" w:sz="4" w:val="single"/>
+            </w:tcBorders>
+            <w:shd w:fill="auto" w:val="clear"/>
+          </w:tcPr>
+          <w:p>
+            <w:pPr>
+              <w:contextualSpacing w:val="0"/>
+              <w:rPr/>
+            </w:pPr>
+            <w:r>
+              <w:rPr>
+                <w:rtl w:val="0"/>
+              </w:rPr>
+              <w:t xml:space="preserve">Use Case ID</w:t>
+            </w:r>
+          </w:p>
+        </w:tc>
+        <w:tc>
+          <w:tcPr>
+            <w:gridSpan w:val="3"/>
+            <w:tcBorders>
+              <w:top w:color="000001" w:space="0" w:sz="4" w:val="single"/>
+              <w:left w:color="000001" w:space="0" w:sz="4" w:val="single"/>
+              <w:bottom w:color="000001" w:space="0" w:sz="4" w:val="single"/>
+              <w:right w:color="000001" w:space="0" w:sz="4" w:val="single"/>
+            </w:tcBorders>
+            <w:shd w:fill="auto" w:val="clear"/>
+          </w:tcPr>
+          <w:p>
+            <w:pPr>
+              <w:contextualSpacing w:val="0"/>
+              <w:rPr/>
+            </w:pPr>
+            <w:r>
+              <w:rPr>
+                <w:rtl w:val="0"/>
+              </w:rPr>
+              <w:t xml:space="preserve">CMS-7</w:t>
+            </w:r>
+          </w:p>
+        </w:tc>
+      </w:tr>
+      <w:tr>
+        <w:tc>
+          <w:tcPr>
+            <w:tcBorders>
+              <w:top w:color="000001" w:space="0" w:sz="4" w:val="single"/>
+              <w:left w:color="000001" w:space="0" w:sz="4" w:val="single"/>
+              <w:bottom w:color="000001" w:space="0" w:sz="4" w:val="single"/>
+              <w:right w:color="000001" w:space="0" w:sz="4" w:val="single"/>
+            </w:tcBorders>
+            <w:shd w:fill="auto" w:val="clear"/>
+          </w:tcPr>
+          <w:p>
+            <w:pPr>
+              <w:contextualSpacing w:val="0"/>
+              <w:rPr/>
+            </w:pPr>
+            <w:r>
+              <w:rPr>
+                <w:rtl w:val="0"/>
+              </w:rPr>
+              <w:t xml:space="preserve">Use Case Name</w:t>
+            </w:r>
+          </w:p>
+        </w:tc>
+        <w:tc>
+          <w:tcPr>
+            <w:gridSpan w:val="3"/>
+            <w:tcBorders>
+              <w:top w:color="000001" w:space="0" w:sz="4" w:val="single"/>
+              <w:left w:color="000001" w:space="0" w:sz="4" w:val="single"/>
+              <w:bottom w:color="000001" w:space="0" w:sz="4" w:val="single"/>
+              <w:right w:color="000001" w:space="0" w:sz="4" w:val="single"/>
+            </w:tcBorders>
+            <w:shd w:fill="auto" w:val="clear"/>
+          </w:tcPr>
+          <w:p>
+            <w:pPr>
+              <w:pStyle w:val="Heading1"/>
+              <w:contextualSpacing w:val="0"/>
+              <w:rPr/>
+            </w:pPr>
+            <w:bookmarkStart w:colFirst="0" w:colLast="0" w:name="_6hprc88f9yyu" w:id="7"/>
+            <w:bookmarkEnd w:id="7"/>
+            <w:r>
+              <w:rPr>
+                <w:rtl w:val="0"/>
+              </w:rPr>
+              <w:t xml:space="preserve">Resolve Emergency</w:t>
+            </w:r>
+          </w:p>
+        </w:tc>
+      </w:tr>
+      <w:tr>
+        <w:tc>
+          <w:tcPr>
+            <w:tcBorders>
+              <w:top w:color="000001" w:space="0" w:sz="4" w:val="single"/>
+              <w:left w:color="000001" w:space="0" w:sz="4" w:val="single"/>
+              <w:bottom w:color="000001" w:space="0" w:sz="4" w:val="single"/>
+              <w:right w:color="000001" w:space="0" w:sz="4" w:val="single"/>
+            </w:tcBorders>
+            <w:shd w:fill="auto" w:val="clear"/>
+          </w:tcPr>
+          <w:p>
+            <w:pPr>
+              <w:contextualSpacing w:val="0"/>
+              <w:rPr/>
+            </w:pPr>
+            <w:r>
+              <w:rPr>
+                <w:rtl w:val="0"/>
+              </w:rPr>
+              <w:t xml:space="preserve">Created By</w:t>
+            </w:r>
+          </w:p>
+        </w:tc>
+        <w:tc>
+          <w:tcPr>
+            <w:tcBorders>
+              <w:top w:color="000001" w:space="0" w:sz="4" w:val="single"/>
+              <w:left w:color="000001" w:space="0" w:sz="4" w:val="single"/>
+              <w:bottom w:color="000001" w:space="0" w:sz="4" w:val="single"/>
+              <w:right w:color="000001" w:space="0" w:sz="4" w:val="single"/>
+            </w:tcBorders>
+            <w:shd w:fill="auto" w:val="clear"/>
+          </w:tcPr>
+          <w:p>
+            <w:pPr>
+              <w:contextualSpacing w:val="0"/>
+              <w:rPr/>
+            </w:pPr>
+            <w:r>
+              <w:rPr>
+                <w:rtl w:val="0"/>
+              </w:rPr>
+              <w:t xml:space="preserve">Guo Wei</w:t>
+            </w:r>
+          </w:p>
+        </w:tc>
+        <w:tc>
+          <w:tcPr>
+            <w:tcBorders>
+              <w:top w:color="000001" w:space="0" w:sz="4" w:val="single"/>
+              <w:left w:color="000001" w:space="0" w:sz="4" w:val="single"/>
+              <w:bottom w:color="000001" w:space="0" w:sz="4" w:val="single"/>
+              <w:right w:color="000001" w:space="0" w:sz="4" w:val="single"/>
+            </w:tcBorders>
+            <w:shd w:fill="auto" w:val="clear"/>
+          </w:tcPr>
+          <w:p>
+            <w:pPr>
+              <w:contextualSpacing w:val="0"/>
+              <w:rPr/>
+            </w:pPr>
+            <w:r>
+              <w:rPr>
+                <w:rtl w:val="0"/>
+              </w:rPr>
+              <w:t xml:space="preserve">Last Updated By</w:t>
+            </w:r>
+          </w:p>
+        </w:tc>
+        <w:tc>
+          <w:tcPr>
+            <w:tcBorders>
+              <w:top w:color="000001" w:space="0" w:sz="4" w:val="single"/>
+              <w:left w:color="000001" w:space="0" w:sz="4" w:val="single"/>
+              <w:bottom w:color="000001" w:space="0" w:sz="4" w:val="single"/>
+              <w:right w:color="000001" w:space="0" w:sz="4" w:val="single"/>
+            </w:tcBorders>
+            <w:shd w:fill="auto" w:val="clear"/>
+          </w:tcPr>
+          <w:p>
+            <w:pPr>
+              <w:contextualSpacing w:val="0"/>
+              <w:rPr/>
+            </w:pPr>
+            <w:r>
+              <w:rPr>
+                <w:rtl w:val="0"/>
+              </w:rPr>
+            </w:r>
+          </w:p>
+        </w:tc>
+      </w:tr>
+      <w:tr>
+        <w:tc>
+          <w:tcPr>
+            <w:tcBorders>
+              <w:top w:color="000001" w:space="0" w:sz="4" w:val="single"/>
+              <w:left w:color="000001" w:space="0" w:sz="4" w:val="single"/>
+              <w:bottom w:color="000001" w:space="0" w:sz="4" w:val="single"/>
+              <w:right w:color="000001" w:space="0" w:sz="4" w:val="single"/>
+            </w:tcBorders>
+            <w:shd w:fill="auto" w:val="clear"/>
+          </w:tcPr>
+          <w:p>
+            <w:pPr>
+              <w:contextualSpacing w:val="0"/>
+              <w:rPr/>
+            </w:pPr>
+            <w:r>
+              <w:rPr>
+                <w:rtl w:val="0"/>
+              </w:rPr>
+              <w:t xml:space="preserve">Date Created</w:t>
+            </w:r>
+          </w:p>
+        </w:tc>
+        <w:tc>
+          <w:tcPr>
+            <w:tcBorders>
+              <w:top w:color="000001" w:space="0" w:sz="4" w:val="single"/>
+              <w:left w:color="000001" w:space="0" w:sz="4" w:val="single"/>
+              <w:bottom w:color="000001" w:space="0" w:sz="4" w:val="single"/>
+              <w:right w:color="000001" w:space="0" w:sz="4" w:val="single"/>
+            </w:tcBorders>
+            <w:shd w:fill="auto" w:val="clear"/>
+          </w:tcPr>
+          <w:p>
+            <w:pPr>
+              <w:contextualSpacing w:val="0"/>
+              <w:rPr/>
+            </w:pPr>
+            <w:r>
+              <w:rPr>
+                <w:rtl w:val="0"/>
+              </w:rPr>
+              <w:t xml:space="preserve">25/10/18</w:t>
+            </w:r>
+          </w:p>
+        </w:tc>
+        <w:tc>
+          <w:tcPr>
+            <w:tcBorders>
+              <w:top w:color="000001" w:space="0" w:sz="4" w:val="single"/>
+              <w:left w:color="000001" w:space="0" w:sz="4" w:val="single"/>
+              <w:bottom w:color="000001" w:space="0" w:sz="4" w:val="single"/>
+              <w:right w:color="000001" w:space="0" w:sz="4" w:val="single"/>
+            </w:tcBorders>
+            <w:shd w:fill="auto" w:val="clear"/>
+          </w:tcPr>
+          <w:p>
+            <w:pPr>
+              <w:contextualSpacing w:val="0"/>
+              <w:rPr/>
+            </w:pPr>
+            <w:r>
+              <w:rPr>
+                <w:rtl w:val="0"/>
+              </w:rPr>
+              <w:t xml:space="preserve">Date Last Updated</w:t>
+            </w:r>
+          </w:p>
+        </w:tc>
+        <w:tc>
+          <w:tcPr>
+            <w:tcBorders>
+              <w:top w:color="000001" w:space="0" w:sz="4" w:val="single"/>
+              <w:left w:color="000001" w:space="0" w:sz="4" w:val="single"/>
+              <w:bottom w:color="000001" w:space="0" w:sz="4" w:val="single"/>
+              <w:right w:color="000001" w:space="0" w:sz="4" w:val="single"/>
+            </w:tcBorders>
+            <w:shd w:fill="auto" w:val="clear"/>
+          </w:tcPr>
+          <w:p>
+            <w:pPr>
+              <w:contextualSpacing w:val="0"/>
+              <w:rPr/>
+            </w:pPr>
+            <w:r>
+              <w:rPr>
+                <w:rtl w:val="0"/>
+              </w:rPr>
+            </w:r>
+          </w:p>
+        </w:tc>
+      </w:tr>
+    </w:tbl>
+    <w:p>
+      <w:pPr>
+        <w:contextualSpacing w:val="0"/>
+        <w:rPr/>
+      </w:pPr>
+      <w:r>
+        <w:rPr>
+          <w:rtl w:val="0"/>
+        </w:rPr>
+      </w:r>
+    </w:p>
+    <w:tbl>
+      <w:tblPr>
+        <w:tblStyle w:val="Table14"/>
+        <w:tblW w:w="8817.0" w:type="dxa"/>
+        <w:jc w:val="left"/>
+        <w:tblInd w:w="0.0" w:type="dxa"/>
+        <w:tblBorders>
+          <w:top w:color="000001" w:space="0" w:sz="4" w:val="single"/>
+          <w:left w:color="000001" w:space="0" w:sz="4" w:val="single"/>
+          <w:bottom w:color="000001" w:space="0" w:sz="4" w:val="single"/>
+          <w:right w:color="000001" w:space="0" w:sz="4" w:val="single"/>
+          <w:insideH w:color="000001" w:space="0" w:sz="4" w:val="single"/>
+          <w:insideV w:color="000001" w:space="0" w:sz="4" w:val="single"/>
+        </w:tblBorders>
+        <w:tblLayout w:type="fixed"/>
+        <w:tblLook w:val="0400"/>
+      </w:tblPr>
+      <w:tblGrid>
+        <w:gridCol w:w="2148"/>
+        <w:gridCol w:w="6669"/>
+        <w:tblGridChange w:id="0">
+          <w:tblGrid>
+            <w:gridCol w:w="2148"/>
+            <w:gridCol w:w="6669"/>
+          </w:tblGrid>
+        </w:tblGridChange>
+      </w:tblGrid>
+      <w:tr>
+        <w:tc>
+          <w:tcPr>
+            <w:tcBorders>
+              <w:top w:color="000001" w:space="0" w:sz="4" w:val="single"/>
+              <w:left w:color="000001" w:space="0" w:sz="4" w:val="single"/>
+              <w:bottom w:color="000001" w:space="0" w:sz="4" w:val="single"/>
+              <w:right w:color="000001" w:space="0" w:sz="4" w:val="single"/>
+            </w:tcBorders>
+            <w:shd w:fill="auto" w:val="clear"/>
+          </w:tcPr>
+          <w:p>
+            <w:pPr>
+              <w:contextualSpacing w:val="0"/>
+              <w:rPr/>
+            </w:pPr>
+            <w:r>
+              <w:rPr>
+                <w:rtl w:val="0"/>
+              </w:rPr>
+              <w:t xml:space="preserve">Actor</w:t>
+            </w:r>
+          </w:p>
+        </w:tc>
+        <w:tc>
+          <w:tcPr>
+            <w:tcBorders>
+              <w:top w:color="000001" w:space="0" w:sz="4" w:val="single"/>
+              <w:left w:color="000001" w:space="0" w:sz="4" w:val="single"/>
+              <w:bottom w:color="000001" w:space="0" w:sz="4" w:val="single"/>
+              <w:right w:color="000001" w:space="0" w:sz="4" w:val="single"/>
+            </w:tcBorders>
+            <w:shd w:fill="auto" w:val="clear"/>
+          </w:tcPr>
+          <w:p>
+            <w:pPr>
+              <w:contextualSpacing w:val="0"/>
+              <w:rPr/>
+            </w:pPr>
+            <w:r>
+              <w:rPr>
+                <w:rtl w:val="0"/>
+              </w:rPr>
+              <w:t xml:space="preserve">Relevant Government Agencies</w:t>
+            </w:r>
+          </w:p>
+        </w:tc>
+      </w:tr>
+      <w:tr>
+        <w:tc>
+          <w:tcPr>
+            <w:tcBorders>
+              <w:top w:color="000001" w:space="0" w:sz="4" w:val="single"/>
+              <w:left w:color="000001" w:space="0" w:sz="4" w:val="single"/>
+              <w:bottom w:color="000001" w:space="0" w:sz="4" w:val="single"/>
+              <w:right w:color="000001" w:space="0" w:sz="4" w:val="single"/>
+            </w:tcBorders>
+            <w:shd w:fill="auto" w:val="clear"/>
+          </w:tcPr>
+          <w:p>
+            <w:pPr>
+              <w:contextualSpacing w:val="0"/>
+              <w:rPr/>
+            </w:pPr>
+            <w:r>
+              <w:rPr>
+                <w:rtl w:val="0"/>
+              </w:rPr>
+              <w:t xml:space="preserve">Description</w:t>
+            </w:r>
+          </w:p>
+        </w:tc>
+        <w:tc>
+          <w:tcPr>
+            <w:tcBorders>
+              <w:top w:color="000001" w:space="0" w:sz="4" w:val="single"/>
+              <w:left w:color="000001" w:space="0" w:sz="4" w:val="single"/>
+              <w:bottom w:color="000001" w:space="0" w:sz="4" w:val="single"/>
+              <w:right w:color="000001" w:space="0" w:sz="4" w:val="single"/>
+            </w:tcBorders>
+            <w:shd w:fill="auto" w:val="clear"/>
+          </w:tcPr>
+          <w:p>
+            <w:pPr>
+              <w:ind w:firstLine="16"/>
+              <w:contextualSpacing w:val="0"/>
+              <w:rPr/>
+            </w:pPr>
+            <w:r>
+              <w:rPr>
+                <w:rtl w:val="0"/>
+              </w:rPr>
+              <w:t xml:space="preserve">The system receives an SMS response from the relevant government agency and mark the emergency as solved.</w:t>
+            </w:r>
+          </w:p>
+        </w:tc>
+      </w:tr>
+      <w:tr>
+        <w:tc>
+          <w:tcPr>
+            <w:tcBorders>
+              <w:top w:color="000001" w:space="0" w:sz="4" w:val="single"/>
+              <w:left w:color="000001" w:space="0" w:sz="4" w:val="single"/>
+              <w:bottom w:color="000001" w:space="0" w:sz="4" w:val="single"/>
+              <w:right w:color="000001" w:space="0" w:sz="4" w:val="single"/>
+            </w:tcBorders>
+            <w:shd w:fill="auto" w:val="clear"/>
+          </w:tcPr>
+          <w:p>
+            <w:pPr>
+              <w:contextualSpacing w:val="0"/>
+              <w:rPr/>
+            </w:pPr>
+            <w:r>
+              <w:rPr>
+                <w:rtl w:val="0"/>
+              </w:rPr>
+              <w:t xml:space="preserve">Preconditions</w:t>
+            </w:r>
+          </w:p>
+        </w:tc>
+        <w:tc>
+          <w:tcPr>
+            <w:tcBorders>
+              <w:top w:color="000001" w:space="0" w:sz="4" w:val="single"/>
+              <w:left w:color="000001" w:space="0" w:sz="4" w:val="single"/>
+              <w:bottom w:color="000001" w:space="0" w:sz="4" w:val="single"/>
+              <w:right w:color="000001" w:space="0" w:sz="4" w:val="single"/>
+            </w:tcBorders>
+            <w:shd w:fill="auto" w:val="clear"/>
+          </w:tcPr>
+          <w:p>
+            <w:pPr>
+              <w:contextualSpacing w:val="0"/>
+              <w:rPr/>
+            </w:pPr>
+            <w:r>
+              <w:rPr>
+                <w:rtl w:val="0"/>
+              </w:rPr>
+              <w:t xml:space="preserve">1. SMS for the emergency has been sent out beforehand.</w:t>
+            </w:r>
+          </w:p>
+        </w:tc>
+      </w:tr>
+      <w:tr>
+        <w:tc>
+          <w:tcPr>
+            <w:tcBorders>
+              <w:top w:color="000001" w:space="0" w:sz="4" w:val="single"/>
+              <w:left w:color="000001" w:space="0" w:sz="4" w:val="single"/>
+              <w:bottom w:color="000001" w:space="0" w:sz="4" w:val="single"/>
+              <w:right w:color="000001" w:space="0" w:sz="4" w:val="single"/>
+            </w:tcBorders>
+            <w:shd w:fill="auto" w:val="clear"/>
+          </w:tcPr>
+          <w:p>
+            <w:pPr>
+              <w:contextualSpacing w:val="0"/>
+              <w:rPr/>
+            </w:pPr>
+            <w:r>
+              <w:rPr>
+                <w:rtl w:val="0"/>
+              </w:rPr>
+              <w:t xml:space="preserve">Postconditions</w:t>
+            </w:r>
+          </w:p>
+        </w:tc>
+        <w:tc>
+          <w:tcPr>
+            <w:tcBorders>
+              <w:top w:color="000001" w:space="0" w:sz="4" w:val="single"/>
+              <w:left w:color="000001" w:space="0" w:sz="4" w:val="single"/>
+              <w:bottom w:color="000001" w:space="0" w:sz="4" w:val="single"/>
+              <w:right w:color="000001" w:space="0" w:sz="4" w:val="single"/>
+            </w:tcBorders>
+            <w:shd w:fill="auto" w:val="clear"/>
+          </w:tcPr>
+          <w:p>
+            <w:pPr>
+              <w:contextualSpacing w:val="0"/>
+              <w:rPr/>
+            </w:pPr>
+            <w:r>
+              <w:rPr>
+                <w:rtl w:val="0"/>
+              </w:rPr>
+              <w:t xml:space="preserve">1. The system mark the emergency as solved</w:t>
+            </w:r>
+          </w:p>
+        </w:tc>
+      </w:tr>
+      <w:tr>
+        <w:tc>
+          <w:tcPr>
+            <w:tcBorders>
+              <w:top w:color="000001" w:space="0" w:sz="4" w:val="single"/>
+              <w:left w:color="000001" w:space="0" w:sz="4" w:val="single"/>
+              <w:bottom w:color="000001" w:space="0" w:sz="4" w:val="single"/>
+              <w:right w:color="000001" w:space="0" w:sz="4" w:val="single"/>
+            </w:tcBorders>
+            <w:shd w:fill="auto" w:val="clear"/>
+          </w:tcPr>
+          <w:p>
+            <w:pPr>
+              <w:contextualSpacing w:val="0"/>
+              <w:rPr/>
+            </w:pPr>
+            <w:r>
+              <w:rPr>
+                <w:rtl w:val="0"/>
+              </w:rPr>
+              <w:t xml:space="preserve">Priority</w:t>
+            </w:r>
+          </w:p>
+        </w:tc>
+        <w:tc>
+          <w:tcPr>
+            <w:tcBorders>
+              <w:top w:color="000001" w:space="0" w:sz="4" w:val="single"/>
+              <w:left w:color="000001" w:space="0" w:sz="4" w:val="single"/>
+              <w:bottom w:color="000001" w:space="0" w:sz="4" w:val="single"/>
+              <w:right w:color="000001" w:space="0" w:sz="4" w:val="single"/>
+            </w:tcBorders>
+            <w:shd w:fill="auto" w:val="clear"/>
+          </w:tcPr>
+          <w:p>
+            <w:pPr>
+              <w:ind w:firstLine="16"/>
+              <w:contextualSpacing w:val="0"/>
+              <w:rPr/>
+            </w:pPr>
+            <w:r>
+              <w:rPr>
+                <w:rtl w:val="0"/>
+              </w:rPr>
+              <w:t xml:space="preserve">High</w:t>
+            </w:r>
+          </w:p>
+        </w:tc>
+      </w:tr>
+      <w:tr>
+        <w:tc>
+          <w:tcPr>
+            <w:tcBorders>
+              <w:top w:color="000001" w:space="0" w:sz="4" w:val="single"/>
+              <w:left w:color="000001" w:space="0" w:sz="4" w:val="single"/>
+              <w:bottom w:color="000001" w:space="0" w:sz="4" w:val="single"/>
+              <w:right w:color="000001" w:space="0" w:sz="4" w:val="single"/>
+            </w:tcBorders>
+            <w:shd w:fill="auto" w:val="clear"/>
+          </w:tcPr>
+          <w:p>
+            <w:pPr>
+              <w:contextualSpacing w:val="0"/>
+              <w:rPr/>
+            </w:pPr>
+            <w:r>
+              <w:rPr>
+                <w:rtl w:val="0"/>
+              </w:rPr>
+              <w:t xml:space="preserve">Frequency of Use</w:t>
+            </w:r>
+          </w:p>
+        </w:tc>
+        <w:tc>
+          <w:tcPr>
+            <w:tcBorders>
+              <w:top w:color="000001" w:space="0" w:sz="4" w:val="single"/>
+              <w:left w:color="000001" w:space="0" w:sz="4" w:val="single"/>
+              <w:bottom w:color="000001" w:space="0" w:sz="4" w:val="single"/>
+              <w:right w:color="000001" w:space="0" w:sz="4" w:val="single"/>
+            </w:tcBorders>
+            <w:shd w:fill="auto" w:val="clear"/>
+          </w:tcPr>
+          <w:p>
+            <w:pPr>
+              <w:ind w:firstLine="16"/>
+              <w:contextualSpacing w:val="0"/>
+              <w:rPr/>
+            </w:pPr>
+            <w:r>
+              <w:rPr>
+                <w:rtl w:val="0"/>
+              </w:rPr>
+              <w:t xml:space="preserve">Whenever response SMS for emergency has been received.</w:t>
+            </w:r>
+          </w:p>
+        </w:tc>
+      </w:tr>
+      <w:tr>
+        <w:tc>
+          <w:tcPr>
+            <w:tcBorders>
+              <w:top w:color="000001" w:space="0" w:sz="4" w:val="single"/>
+              <w:left w:color="000001" w:space="0" w:sz="4" w:val="single"/>
+              <w:bottom w:color="000001" w:space="0" w:sz="4" w:val="single"/>
+              <w:right w:color="000001" w:space="0" w:sz="4" w:val="single"/>
+            </w:tcBorders>
+            <w:shd w:fill="auto" w:val="clear"/>
+          </w:tcPr>
+          <w:p>
+            <w:pPr>
+              <w:contextualSpacing w:val="0"/>
+              <w:rPr/>
+            </w:pPr>
+            <w:r>
+              <w:rPr>
+                <w:rtl w:val="0"/>
+              </w:rPr>
+              <w:t xml:space="preserve">Flow of Events</w:t>
+            </w:r>
+          </w:p>
+        </w:tc>
+        <w:tc>
+          <w:tcPr>
+            <w:tcBorders>
+              <w:top w:color="000001" w:space="0" w:sz="4" w:val="single"/>
+              <w:left w:color="000001" w:space="0" w:sz="4" w:val="single"/>
+              <w:bottom w:color="000001" w:space="0" w:sz="4" w:val="single"/>
+              <w:right w:color="000001" w:space="0" w:sz="4" w:val="single"/>
+            </w:tcBorders>
+            <w:shd w:fill="auto" w:val="clear"/>
+          </w:tcPr>
+          <w:p>
+            <w:pPr>
+              <w:ind w:left="16" w:firstLine="0"/>
+              <w:contextualSpacing w:val="0"/>
+              <w:rPr/>
+            </w:pPr>
+            <w:r>
+              <w:rPr>
+                <w:rtl w:val="0"/>
+              </w:rPr>
+              <w:t xml:space="preserve">1. The system receives the response SMS from Relevant Government Agencies</w:t>
+            </w:r>
+          </w:p>
+          <w:p>
+            <w:pPr>
+              <w:ind w:left="16" w:firstLine="0"/>
+              <w:contextualSpacing w:val="0"/>
+              <w:rPr/>
+            </w:pPr>
+            <w:r>
+              <w:rPr>
+                <w:rtl w:val="0"/>
+              </w:rPr>
+              <w:t xml:space="preserve">2. The system retrieves information about the emergency from the database.</w:t>
+            </w:r>
+          </w:p>
+          <w:p>
+            <w:pPr>
+              <w:ind w:left="16" w:firstLine="0"/>
+              <w:contextualSpacing w:val="0"/>
+              <w:rPr/>
+            </w:pPr>
+            <w:r>
+              <w:rPr>
+                <w:rtl w:val="0"/>
+              </w:rPr>
+              <w:t xml:space="preserve">3. The system marks the emergency status as “solved”.</w:t>
+            </w:r>
+          </w:p>
+          <w:p>
+            <w:pPr>
+              <w:ind w:left="16" w:firstLine="0"/>
+              <w:contextualSpacing w:val="0"/>
+              <w:rPr/>
+            </w:pPr>
+            <w:r>
+              <w:rPr>
+                <w:rtl w:val="0"/>
+              </w:rPr>
+              <w:t xml:space="preserve">4. The system updates the database with the new information.</w:t>
+            </w:r>
+          </w:p>
+        </w:tc>
+      </w:tr>
+      <w:tr>
+        <w:tc>
+          <w:tcPr>
+            <w:tcBorders>
+              <w:top w:color="000001" w:space="0" w:sz="4" w:val="single"/>
+              <w:left w:color="000001" w:space="0" w:sz="4" w:val="single"/>
+              <w:bottom w:color="000001" w:space="0" w:sz="4" w:val="single"/>
+              <w:right w:color="000001" w:space="0" w:sz="4" w:val="single"/>
+            </w:tcBorders>
+            <w:shd w:fill="auto" w:val="clear"/>
+          </w:tcPr>
+          <w:p>
+            <w:pPr>
+              <w:contextualSpacing w:val="0"/>
+              <w:rPr/>
+            </w:pPr>
+            <w:r>
+              <w:rPr>
+                <w:rtl w:val="0"/>
+              </w:rPr>
+              <w:t xml:space="preserve">Alternative Flow</w:t>
+            </w:r>
+          </w:p>
+        </w:tc>
+        <w:tc>
+          <w:tcPr>
+            <w:tcBorders>
+              <w:top w:color="000001" w:space="0" w:sz="4" w:val="single"/>
+              <w:left w:color="000001" w:space="0" w:sz="4" w:val="single"/>
+              <w:bottom w:color="000001" w:space="0" w:sz="4" w:val="single"/>
+              <w:right w:color="000001" w:space="0" w:sz="4" w:val="single"/>
+            </w:tcBorders>
+            <w:shd w:fill="auto" w:val="clear"/>
+          </w:tcPr>
+          <w:p>
+            <w:pPr>
+              <w:ind w:firstLine="16"/>
+              <w:contextualSpacing w:val="0"/>
+              <w:rPr/>
+            </w:pPr>
+            <w:r>
+              <w:rPr>
+                <w:rtl w:val="0"/>
+              </w:rPr>
+              <w:t xml:space="preserve">NA</w:t>
+            </w:r>
+          </w:p>
+        </w:tc>
+      </w:tr>
+      <w:tr>
+        <w:tc>
+          <w:tcPr>
+            <w:tcBorders>
+              <w:top w:color="000001" w:space="0" w:sz="4" w:val="single"/>
+              <w:left w:color="000001" w:space="0" w:sz="4" w:val="single"/>
+              <w:bottom w:color="000001" w:space="0" w:sz="4" w:val="single"/>
+              <w:right w:color="000001" w:space="0" w:sz="4" w:val="single"/>
+            </w:tcBorders>
+            <w:shd w:fill="auto" w:val="clear"/>
+          </w:tcPr>
+          <w:p>
+            <w:pPr>
+              <w:contextualSpacing w:val="0"/>
+              <w:rPr/>
+            </w:pPr>
+            <w:r>
+              <w:rPr>
+                <w:rtl w:val="0"/>
+              </w:rPr>
+              <w:t xml:space="preserve">Exceptions</w:t>
+            </w:r>
+          </w:p>
+        </w:tc>
+        <w:tc>
+          <w:tcPr>
+            <w:tcBorders>
+              <w:top w:color="000001" w:space="0" w:sz="4" w:val="single"/>
+              <w:left w:color="000001" w:space="0" w:sz="4" w:val="single"/>
+              <w:bottom w:color="000001" w:space="0" w:sz="4" w:val="single"/>
+              <w:right w:color="000001" w:space="0" w:sz="4" w:val="single"/>
+            </w:tcBorders>
+            <w:shd w:fill="auto" w:val="clear"/>
+          </w:tcPr>
+          <w:p>
+            <w:pPr>
+              <w:ind w:firstLine="16"/>
+              <w:contextualSpacing w:val="0"/>
+              <w:rPr/>
+            </w:pPr>
+            <w:r>
+              <w:rPr>
+                <w:rtl w:val="0"/>
+              </w:rPr>
+            </w:r>
+          </w:p>
+        </w:tc>
+      </w:tr>
+      <w:tr>
+        <w:tc>
+          <w:tcPr>
+            <w:tcBorders>
+              <w:top w:color="000001" w:space="0" w:sz="4" w:val="single"/>
+              <w:left w:color="000001" w:space="0" w:sz="4" w:val="single"/>
+              <w:bottom w:color="000001" w:space="0" w:sz="4" w:val="single"/>
+              <w:right w:color="000001" w:space="0" w:sz="4" w:val="single"/>
+            </w:tcBorders>
+            <w:shd w:fill="auto" w:val="clear"/>
+          </w:tcPr>
+          <w:p>
+            <w:pPr>
+              <w:contextualSpacing w:val="0"/>
+              <w:rPr/>
+            </w:pPr>
+            <w:r>
+              <w:rPr>
+                <w:rtl w:val="0"/>
+              </w:rPr>
+              <w:t xml:space="preserve">Includes</w:t>
+            </w:r>
+          </w:p>
+        </w:tc>
+        <w:tc>
+          <w:tcPr>
+            <w:tcBorders>
+              <w:top w:color="000001" w:space="0" w:sz="4" w:val="single"/>
+              <w:left w:color="000001" w:space="0" w:sz="4" w:val="single"/>
+              <w:bottom w:color="000001" w:space="0" w:sz="4" w:val="single"/>
+              <w:right w:color="000001" w:space="0" w:sz="4" w:val="single"/>
+            </w:tcBorders>
+            <w:shd w:fill="auto" w:val="clear"/>
+          </w:tcPr>
+          <w:p>
+            <w:pPr>
+              <w:ind w:firstLine="16"/>
+              <w:contextualSpacing w:val="0"/>
+              <w:rPr/>
+            </w:pPr>
+            <w:r>
+              <w:rPr>
+                <w:rtl w:val="0"/>
+              </w:rPr>
+            </w:r>
+          </w:p>
+        </w:tc>
+      </w:tr>
+      <w:tr>
+        <w:tc>
+          <w:tcPr>
+            <w:tcBorders>
+              <w:top w:color="000001" w:space="0" w:sz="4" w:val="single"/>
+              <w:left w:color="000001" w:space="0" w:sz="4" w:val="single"/>
+              <w:bottom w:color="000001" w:space="0" w:sz="4" w:val="single"/>
+              <w:right w:color="000001" w:space="0" w:sz="4" w:val="single"/>
+            </w:tcBorders>
+            <w:shd w:fill="auto" w:val="clear"/>
+          </w:tcPr>
+          <w:p>
+            <w:pPr>
+              <w:contextualSpacing w:val="0"/>
+              <w:rPr/>
+            </w:pPr>
+            <w:r>
+              <w:rPr>
+                <w:rtl w:val="0"/>
+              </w:rPr>
+              <w:t xml:space="preserve">Extends</w:t>
+            </w:r>
+          </w:p>
+        </w:tc>
+        <w:tc>
+          <w:tcPr>
+            <w:tcBorders>
+              <w:top w:color="000001" w:space="0" w:sz="4" w:val="single"/>
+              <w:left w:color="000001" w:space="0" w:sz="4" w:val="single"/>
+              <w:bottom w:color="000001" w:space="0" w:sz="4" w:val="single"/>
+              <w:right w:color="000001" w:space="0" w:sz="4" w:val="single"/>
+            </w:tcBorders>
+            <w:shd w:fill="auto" w:val="clear"/>
+          </w:tcPr>
+          <w:p>
+            <w:pPr>
+              <w:ind w:firstLine="16"/>
+              <w:contextualSpacing w:val="0"/>
+              <w:rPr/>
+            </w:pPr>
+            <w:r>
+              <w:rPr>
+                <w:rtl w:val="0"/>
+              </w:rPr>
+              <w:t xml:space="preserve">NA</w:t>
+            </w:r>
+          </w:p>
+        </w:tc>
+      </w:tr>
+      <w:tr>
+        <w:tc>
+          <w:tcPr>
+            <w:tcBorders>
+              <w:top w:color="000001" w:space="0" w:sz="4" w:val="single"/>
+              <w:left w:color="000001" w:space="0" w:sz="4" w:val="single"/>
+              <w:bottom w:color="000001" w:space="0" w:sz="4" w:val="single"/>
+              <w:right w:color="000001" w:space="0" w:sz="4" w:val="single"/>
+            </w:tcBorders>
+            <w:shd w:fill="auto" w:val="clear"/>
+          </w:tcPr>
+          <w:p>
+            <w:pPr>
+              <w:contextualSpacing w:val="0"/>
+              <w:rPr/>
+            </w:pPr>
+            <w:r>
+              <w:rPr>
+                <w:rtl w:val="0"/>
+              </w:rPr>
+              <w:t xml:space="preserve">Special Requirements</w:t>
+            </w:r>
+          </w:p>
+        </w:tc>
+        <w:tc>
+          <w:tcPr>
+            <w:tcBorders>
+              <w:top w:color="000001" w:space="0" w:sz="4" w:val="single"/>
+              <w:left w:color="000001" w:space="0" w:sz="4" w:val="single"/>
+              <w:bottom w:color="000001" w:space="0" w:sz="4" w:val="single"/>
+              <w:right w:color="000001" w:space="0" w:sz="4" w:val="single"/>
+            </w:tcBorders>
+            <w:shd w:fill="auto" w:val="clear"/>
+          </w:tcPr>
+          <w:p>
+            <w:pPr>
+              <w:ind w:firstLine="16"/>
+              <w:contextualSpacing w:val="0"/>
+              <w:rPr/>
+            </w:pPr>
+            <w:r>
+              <w:rPr>
+                <w:rtl w:val="0"/>
+              </w:rPr>
+              <w:t xml:space="preserve">NA</w:t>
+            </w:r>
+          </w:p>
+        </w:tc>
+      </w:tr>
+      <w:tr>
+        <w:tc>
+          <w:tcPr>
+            <w:tcBorders>
+              <w:top w:color="000001" w:space="0" w:sz="4" w:val="single"/>
+              <w:left w:color="000001" w:space="0" w:sz="4" w:val="single"/>
+              <w:bottom w:color="000001" w:space="0" w:sz="4" w:val="single"/>
+              <w:right w:color="000001" w:space="0" w:sz="4" w:val="single"/>
+            </w:tcBorders>
+            <w:shd w:fill="auto" w:val="clear"/>
+          </w:tcPr>
+          <w:p>
+            <w:pPr>
+              <w:contextualSpacing w:val="0"/>
+              <w:rPr/>
+            </w:pPr>
+            <w:r>
+              <w:rPr>
+                <w:rtl w:val="0"/>
+              </w:rPr>
+              <w:t xml:space="preserve">Assumptions</w:t>
+            </w:r>
+          </w:p>
+        </w:tc>
+        <w:tc>
+          <w:tcPr>
+            <w:tcBorders>
+              <w:top w:color="000001" w:space="0" w:sz="4" w:val="single"/>
+              <w:left w:color="000001" w:space="0" w:sz="4" w:val="single"/>
+              <w:bottom w:color="000001" w:space="0" w:sz="4" w:val="single"/>
+              <w:right w:color="000001" w:space="0" w:sz="4" w:val="single"/>
+            </w:tcBorders>
+            <w:shd w:fill="auto" w:val="clear"/>
+          </w:tcPr>
+          <w:p>
+            <w:pPr>
+              <w:ind w:firstLine="16"/>
+              <w:contextualSpacing w:val="0"/>
+              <w:rPr/>
+            </w:pPr>
+            <w:r>
+              <w:rPr>
+                <w:rtl w:val="0"/>
+              </w:rPr>
+              <w:t xml:space="preserve">1. The emergency information is stored inside the system.</w:t>
+            </w:r>
+          </w:p>
+        </w:tc>
+      </w:tr>
+      <w:tr>
+        <w:tc>
+          <w:tcPr>
+            <w:tcBorders>
+              <w:top w:color="000001" w:space="0" w:sz="4" w:val="single"/>
+              <w:left w:color="000001" w:space="0" w:sz="4" w:val="single"/>
+              <w:bottom w:color="000001" w:space="0" w:sz="4" w:val="single"/>
+              <w:right w:color="000001" w:space="0" w:sz="4" w:val="single"/>
+            </w:tcBorders>
+            <w:shd w:fill="auto" w:val="clear"/>
+          </w:tcPr>
+          <w:p>
+            <w:pPr>
+              <w:contextualSpacing w:val="0"/>
+              <w:rPr/>
+            </w:pPr>
+            <w:r>
+              <w:rPr>
+                <w:rtl w:val="0"/>
+              </w:rPr>
+              <w:t xml:space="preserve">Notes and Issues</w:t>
+            </w:r>
+          </w:p>
+        </w:tc>
+        <w:tc>
+          <w:tcPr>
+            <w:tcBorders>
+              <w:top w:color="000001" w:space="0" w:sz="4" w:val="single"/>
+              <w:left w:color="000001" w:space="0" w:sz="4" w:val="single"/>
+              <w:bottom w:color="000001" w:space="0" w:sz="4" w:val="single"/>
+              <w:right w:color="000001" w:space="0" w:sz="4" w:val="single"/>
+            </w:tcBorders>
+            <w:shd w:fill="auto" w:val="clear"/>
+          </w:tcPr>
+          <w:p>
+            <w:pPr>
+              <w:ind w:firstLine="16"/>
+              <w:contextualSpacing w:val="0"/>
+              <w:rPr/>
+            </w:pPr>
+            <w:r>
+              <w:rPr>
+                <w:rtl w:val="0"/>
+              </w:rPr>
+              <w:t xml:space="preserve">NA</w:t>
+            </w:r>
+          </w:p>
+        </w:tc>
+      </w:tr>
+    </w:tbl>
+    <w:p>
+      <w:pPr>
+        <w:contextualSpacing w:val="0"/>
+        <w:rPr/>
+      </w:pPr>
+      <w:r>
         <w:rPr>
           <w:rtl w:val="0"/>
         </w:rPr>
@@ -8181,7 +9282,7 @@
     </w:lvl>
     <w:lvl w:ilvl="1">
       <w:start w:val="1"/>
-      <w:numFmt w:val="lowerLetter"/>
+      <w:numFmt w:val="decimal"/>
       <w:lvlText w:val="%2."/>
       <w:lvlJc w:val="left"/>
       <w:pPr>
@@ -8191,11 +9292,11 @@
     </w:lvl>
     <w:lvl w:ilvl="2">
       <w:start w:val="1"/>
-      <w:numFmt w:val="lowerRoman"/>
+      <w:numFmt w:val="decimal"/>
       <w:lvlText w:val="%3."/>
-      <w:lvlJc w:val="right"/>
-      <w:pPr>
-        <w:ind w:left="2160" w:hanging="180"/>
+      <w:lvlJc w:val="left"/>
+      <w:pPr>
+        <w:ind w:left="2160" w:hanging="360"/>
       </w:pPr>
       <w:rPr/>
     </w:lvl>
@@ -8211,7 +9312,7 @@
     </w:lvl>
     <w:lvl w:ilvl="4">
       <w:start w:val="1"/>
-      <w:numFmt w:val="lowerLetter"/>
+      <w:numFmt w:val="decimal"/>
       <w:lvlText w:val="%5."/>
       <w:lvlJc w:val="left"/>
       <w:pPr>
@@ -8221,11 +9322,11 @@
     </w:lvl>
     <w:lvl w:ilvl="5">
       <w:start w:val="1"/>
-      <w:numFmt w:val="lowerRoman"/>
+      <w:numFmt w:val="decimal"/>
       <w:lvlText w:val="%6."/>
-      <w:lvlJc w:val="right"/>
-      <w:pPr>
-        <w:ind w:left="4320" w:hanging="180"/>
+      <w:lvlJc w:val="left"/>
+      <w:pPr>
+        <w:ind w:left="4320" w:hanging="360"/>
       </w:pPr>
       <w:rPr/>
     </w:lvl>
@@ -8241,7 +9342,7 @@
     </w:lvl>
     <w:lvl w:ilvl="7">
       <w:start w:val="1"/>
-      <w:numFmt w:val="lowerLetter"/>
+      <w:numFmt w:val="decimal"/>
       <w:lvlText w:val="%8."/>
       <w:lvlJc w:val="left"/>
       <w:pPr>
@@ -8251,11 +9352,11 @@
     </w:lvl>
     <w:lvl w:ilvl="8">
       <w:start w:val="1"/>
-      <w:numFmt w:val="lowerRoman"/>
+      <w:numFmt w:val="decimal"/>
       <w:lvlText w:val="%9."/>
-      <w:lvlJc w:val="right"/>
-      <w:pPr>
-        <w:ind w:left="6480" w:hanging="180"/>
+      <w:lvlJc w:val="left"/>
+      <w:pPr>
+        <w:ind w:left="6480" w:hanging="360"/>
       </w:pPr>
       <w:rPr/>
     </w:lvl>
@@ -8353,98 +9454,6 @@
     </w:lvl>
   </w:abstractNum>
   <w:abstractNum w:abstractNumId="10">
-    <w:lvl w:ilvl="0">
-      <w:start w:val="1"/>
-      <w:numFmt w:val="decimal"/>
-      <w:lvlText w:val="%1."/>
-      <w:lvlJc w:val="left"/>
-      <w:pPr>
-        <w:ind w:left="720" w:hanging="360"/>
-      </w:pPr>
-      <w:rPr/>
-    </w:lvl>
-    <w:lvl w:ilvl="1">
-      <w:start w:val="1"/>
-      <w:numFmt w:val="decimal"/>
-      <w:lvlText w:val="%2."/>
-      <w:lvlJc w:val="left"/>
-      <w:pPr>
-        <w:ind w:left="1440" w:hanging="360"/>
-      </w:pPr>
-      <w:rPr/>
-    </w:lvl>
-    <w:lvl w:ilvl="2">
-      <w:start w:val="1"/>
-      <w:numFmt w:val="decimal"/>
-      <w:lvlText w:val="%3."/>
-      <w:lvlJc w:val="left"/>
-      <w:pPr>
-        <w:ind w:left="2160" w:hanging="360"/>
-      </w:pPr>
-      <w:rPr/>
-    </w:lvl>
-    <w:lvl w:ilvl="3">
-      <w:start w:val="1"/>
-      <w:numFmt w:val="decimal"/>
-      <w:lvlText w:val="%4."/>
-      <w:lvlJc w:val="left"/>
-      <w:pPr>
-        <w:ind w:left="2880" w:hanging="360"/>
-      </w:pPr>
-      <w:rPr/>
-    </w:lvl>
-    <w:lvl w:ilvl="4">
-      <w:start w:val="1"/>
-      <w:numFmt w:val="decimal"/>
-      <w:lvlText w:val="%5."/>
-      <w:lvlJc w:val="left"/>
-      <w:pPr>
-        <w:ind w:left="3600" w:hanging="360"/>
-      </w:pPr>
-      <w:rPr/>
-    </w:lvl>
-    <w:lvl w:ilvl="5">
-      <w:start w:val="1"/>
-      <w:numFmt w:val="decimal"/>
-      <w:lvlText w:val="%6."/>
-      <w:lvlJc w:val="left"/>
-      <w:pPr>
-        <w:ind w:left="4320" w:hanging="360"/>
-      </w:pPr>
-      <w:rPr/>
-    </w:lvl>
-    <w:lvl w:ilvl="6">
-      <w:start w:val="1"/>
-      <w:numFmt w:val="decimal"/>
-      <w:lvlText w:val="%7."/>
-      <w:lvlJc w:val="left"/>
-      <w:pPr>
-        <w:ind w:left="5040" w:hanging="360"/>
-      </w:pPr>
-      <w:rPr/>
-    </w:lvl>
-    <w:lvl w:ilvl="7">
-      <w:start w:val="1"/>
-      <w:numFmt w:val="decimal"/>
-      <w:lvlText w:val="%8."/>
-      <w:lvlJc w:val="left"/>
-      <w:pPr>
-        <w:ind w:left="5760" w:hanging="360"/>
-      </w:pPr>
-      <w:rPr/>
-    </w:lvl>
-    <w:lvl w:ilvl="8">
-      <w:start w:val="1"/>
-      <w:numFmt w:val="decimal"/>
-      <w:lvlText w:val="%9."/>
-      <w:lvlJc w:val="left"/>
-      <w:pPr>
-        <w:ind w:left="6480" w:hanging="360"/>
-      </w:pPr>
-      <w:rPr/>
-    </w:lvl>
-  </w:abstractNum>
-  <w:abstractNum w:abstractNumId="11">
     <w:lvl w:ilvl="0">
       <w:start w:val="1"/>
       <w:numFmt w:val="decimal"/>
@@ -8565,9 +9574,6 @@
   </w:num>
   <w:num w:numId="10">
     <w:abstractNumId w:val="10"/>
-  </w:num>
-  <w:num w:numId="11">
-    <w:abstractNumId w:val="11"/>
   </w:num>
 </w:numbering>
 </file>
@@ -8854,6 +9860,32 @@
     </w:tblPr>
   </w:style>
   <w:style w:type="table" w:styleId="Table12">
+    <w:basedOn w:val="TableNormal"/>
+    <w:tblPr>
+      <w:tblStyleRowBandSize w:val="1"/>
+      <w:tblStyleColBandSize w:val="1"/>
+      <w:tblCellMar>
+        <w:top w:w="0.0" w:type="dxa"/>
+        <w:left w:w="103.0" w:type="dxa"/>
+        <w:bottom w:w="0.0" w:type="dxa"/>
+        <w:right w:w="108.0" w:type="dxa"/>
+      </w:tblCellMar>
+    </w:tblPr>
+  </w:style>
+  <w:style w:type="table" w:styleId="Table13">
+    <w:basedOn w:val="TableNormal"/>
+    <w:tblPr>
+      <w:tblStyleRowBandSize w:val="1"/>
+      <w:tblStyleColBandSize w:val="1"/>
+      <w:tblCellMar>
+        <w:top w:w="0.0" w:type="dxa"/>
+        <w:left w:w="103.0" w:type="dxa"/>
+        <w:bottom w:w="0.0" w:type="dxa"/>
+        <w:right w:w="108.0" w:type="dxa"/>
+      </w:tblCellMar>
+    </w:tblPr>
+  </w:style>
+  <w:style w:type="table" w:styleId="Table14">
     <w:basedOn w:val="TableNormal"/>
     <w:tblPr>
       <w:tblStyleRowBandSize w:val="1"/>

</xml_diff>